<commit_message>
Working cell score generation in Java
</commit_message>
<xml_diff>
--- a/HW1/res0038_HW1.docx
+++ b/HW1/res0038_HW1.docx
@@ -384,6 +384,7 @@
         <w:rPr>
           <w:b/>
           <w:bCs/>
+          <w:noProof/>
         </w:rPr>
         <w:drawing>
           <wp:inline distT="0" distB="0" distL="0" distR="0" wp14:anchorId="1EF0E737" wp14:editId="490A03E3">
@@ -708,8 +709,6 @@
       <w:r>
         <w:t xml:space="preserve"> to every node, we will find a least-cost optimal path regardless if the heuristic function is pinpoint accurate or not.</w:t>
       </w:r>
-      <w:bookmarkStart w:id="0" w:name="_GoBack"/>
-      <w:bookmarkEnd w:id="0"/>
     </w:p>
     <w:p>
       <w:pPr>
@@ -749,6 +748,35 @@
           <w:bCs/>
         </w:rPr>
         <w:t>Clarify the difference between uniformed cost search algorithm and Dijkstra’s algorithm</w:t>
+      </w:r>
+    </w:p>
+    <w:p>
+      <w:pPr>
+        <w:pStyle w:val="ListParagraph"/>
+        <w:numPr>
+          <w:ilvl w:val="2"/>
+          <w:numId w:val="1"/>
+        </w:numPr>
+        <w:rPr>
+          <w:b/>
+          <w:bCs/>
+        </w:rPr>
+      </w:pPr>
+      <w:r>
+        <w:t xml:space="preserve">Dijkstra’s algorithm generates a shortest path tree which finds the shortest path to every node in a graph by traversing every </w:t>
+      </w:r>
+      <w:proofErr w:type="gramStart"/>
+      <w:r>
+        <w:t>vert</w:t>
+      </w:r>
+      <w:bookmarkStart w:id="0" w:name="_GoBack"/>
+      <w:bookmarkEnd w:id="0"/>
+      <w:r>
+        <w:t>ices</w:t>
+      </w:r>
+      <w:proofErr w:type="gramEnd"/>
+      <w:r>
+        <w:t>. Its aim is to optimize a space to be traversed. Uniform cost search is similar, but we are constantly choosing the least cost vertices with the intention of finding a specific goal state. Once this goal state is found, the algorithm is complete.</w:t>
       </w:r>
     </w:p>
     <w:p>
@@ -2405,6 +2433,7 @@
                 <w:b/>
                 <w:bCs/>
               </w:rPr>
+              <w:lastRenderedPageBreak/>
               <w:t>2</w:t>
             </w:r>
           </w:p>
@@ -3099,7 +3128,6 @@
                 <w:b/>
                 <w:bCs/>
               </w:rPr>
-              <w:lastRenderedPageBreak/>
               <w:t>2</w:t>
             </w:r>
           </w:p>
@@ -4488,6 +4516,7 @@
                 <w:b/>
                 <w:bCs/>
               </w:rPr>
+              <w:lastRenderedPageBreak/>
               <w:t>1</w:t>
             </w:r>
           </w:p>
@@ -5182,7 +5211,6 @@
                 <w:b/>
                 <w:bCs/>
               </w:rPr>
-              <w:lastRenderedPageBreak/>
               <w:t>1</w:t>
             </w:r>
           </w:p>
@@ -6571,6 +6599,7 @@
                 <w:b/>
                 <w:bCs/>
               </w:rPr>
+              <w:lastRenderedPageBreak/>
               <w:t>1</w:t>
             </w:r>
           </w:p>
@@ -7265,7 +7294,6 @@
                 <w:b/>
                 <w:bCs/>
               </w:rPr>
-              <w:lastRenderedPageBreak/>
               <w:t>1</w:t>
             </w:r>
           </w:p>
@@ -8654,6 +8682,7 @@
                 <w:b/>
                 <w:bCs/>
               </w:rPr>
+              <w:lastRenderedPageBreak/>
               <w:t>1</w:t>
             </w:r>
           </w:p>
@@ -9348,7 +9377,6 @@
                 <w:b/>
                 <w:bCs/>
               </w:rPr>
-              <w:lastRenderedPageBreak/>
               <w:t>1</w:t>
             </w:r>
           </w:p>
@@ -10737,6 +10765,7 @@
                 <w:b/>
                 <w:bCs/>
               </w:rPr>
+              <w:lastRenderedPageBreak/>
               <w:t>1</w:t>
             </w:r>
           </w:p>
@@ -11431,7 +11460,6 @@
                 <w:b/>
                 <w:bCs/>
               </w:rPr>
-              <w:lastRenderedPageBreak/>
               <w:t>1</w:t>
             </w:r>
           </w:p>

</xml_diff>

<commit_message>
Added option for queens to stay in place
</commit_message>
<xml_diff>
--- a/HW1/res0038_HW1.docx
+++ b/HW1/res0038_HW1.docx
@@ -70,6 +70,15 @@
       </w:r>
       <w:r>
         <w:t>.</w:t>
+      </w:r>
+      <w:r>
+        <w:t xml:space="preserve"> When considering neighbors, we choose cells with the least </w:t>
+      </w:r>
+      <w:r>
+        <w:t>number</w:t>
+      </w:r>
+      <w:r>
+        <w:t xml:space="preserve"> of queens already intersecting that cell position. </w:t>
       </w:r>
     </w:p>
     <w:p>
@@ -166,7 +175,10 @@
         </w:rPr>
       </w:pPr>
       <w:r>
-        <w:t>Placeholder</w:t>
+        <w:t>The program I wrote ran with no goal state reached. In theory, we should be able to find a state</w:t>
+      </w:r>
+      <w:r>
+        <w:t xml:space="preserve"> where the cell of each queen is conflicting with the cells of any other queen.</w:t>
       </w:r>
     </w:p>
     <w:p>
@@ -202,7 +214,7 @@
         </w:rPr>
       </w:pPr>
       <w:r>
-        <w:t>Placeholder</w:t>
+        <w:t>In theory there should be 0 conflicting queens by the end. My program reached 4 conflicting queens minimum.</w:t>
       </w:r>
     </w:p>
     <w:p>
@@ -238,7 +250,86 @@
         </w:rPr>
       </w:pPr>
       <w:r>
-        <w:t>Placeholder</w:t>
+        <w:t xml:space="preserve">I used a 2D array as a data structure. The value of each cell in the array is the score of the cell (how many queens are intersecting with that cell). Cells that have queens on them have the value 26 + however many queens are intersecting with that cell. Therefore, cells with the value 26 have queens with no conflicting queens intersecting. </w:t>
+      </w:r>
+    </w:p>
+    <w:p>
+      <w:pPr>
+        <w:pStyle w:val="ListParagraph"/>
+        <w:numPr>
+          <w:ilvl w:val="2"/>
+          <w:numId w:val="1"/>
+        </w:numPr>
+        <w:rPr>
+          <w:b/>
+          <w:bCs/>
+        </w:rPr>
+      </w:pPr>
+      <w:r>
+        <w:t xml:space="preserve">To generate cell scores, I created a function that went through every cell/tile and looked in every intercardinal direction (North, </w:t>
+      </w:r>
+      <w:proofErr w:type="spellStart"/>
+      <w:r>
+        <w:t>NorthEast</w:t>
+      </w:r>
+      <w:proofErr w:type="spellEnd"/>
+      <w:r>
+        <w:t xml:space="preserve">, East, </w:t>
+      </w:r>
+      <w:proofErr w:type="spellStart"/>
+      <w:r>
+        <w:t>SouthEast</w:t>
+      </w:r>
+      <w:proofErr w:type="spellEnd"/>
+      <w:r>
+        <w:t>, etc.) for each cell. If a cell finds a queen during this check (&gt;26), it increases its cell score which is initially set to 0.</w:t>
+      </w:r>
+    </w:p>
+    <w:p>
+      <w:pPr>
+        <w:pStyle w:val="ListParagraph"/>
+        <w:numPr>
+          <w:ilvl w:val="2"/>
+          <w:numId w:val="1"/>
+        </w:numPr>
+        <w:rPr>
+          <w:b/>
+          <w:bCs/>
+        </w:rPr>
+      </w:pPr>
+      <w:r>
+        <w:t xml:space="preserve">I used the </w:t>
+      </w:r>
+      <w:proofErr w:type="spellStart"/>
+      <w:r>
+        <w:t>hillclimbing</w:t>
+      </w:r>
+      <w:proofErr w:type="spellEnd"/>
+      <w:r>
+        <w:t xml:space="preserve"> algorithm because it was the simplest to implement. It is unnecessary to allow queens to move in any possible direction because they already begin initiated in their respective rows or columns. For this reason, I decided to only move queens up and down their columns. Therefore, the neighborhood for each queen is the y axis of the board.</w:t>
+      </w:r>
+    </w:p>
+    <w:p>
+      <w:pPr>
+        <w:pStyle w:val="ListParagraph"/>
+        <w:numPr>
+          <w:ilvl w:val="2"/>
+          <w:numId w:val="1"/>
+        </w:numPr>
+        <w:rPr>
+          <w:b/>
+          <w:bCs/>
+        </w:rPr>
+      </w:pPr>
+      <w:r>
+        <w:t>For each column, each queen checks for cells with a lower score than the one it is currently on.</w:t>
+      </w:r>
+      <w:r>
+        <w:t xml:space="preserve"> Cells that have the same score are added to an </w:t>
+      </w:r>
+      <w:r>
+        <w:lastRenderedPageBreak/>
+        <w:t>array. If more than one cell has the same score, a successor is randomly chosen.</w:t>
       </w:r>
     </w:p>
     <w:p>
@@ -504,7 +595,6 @@
           <w:bCs/>
           <w:noProof/>
         </w:rPr>
-        <w:lastRenderedPageBreak/>
         <w:drawing>
           <wp:inline distT="0" distB="0" distL="0" distR="0" wp14:anchorId="1EFEBC7E" wp14:editId="1B480E58">
             <wp:extent cx="2196452" cy="2219452"/>
@@ -662,6 +752,7 @@
         </w:rPr>
       </w:pPr>
       <w:r>
+        <w:lastRenderedPageBreak/>
         <w:t xml:space="preserve">A* is different from A in that </w:t>
       </w:r>
       <w:r>
@@ -767,12 +858,7 @@
       </w:r>
       <w:proofErr w:type="gramStart"/>
       <w:r>
-        <w:t>vert</w:t>
-      </w:r>
-      <w:bookmarkStart w:id="0" w:name="_GoBack"/>
-      <w:bookmarkEnd w:id="0"/>
-      <w:r>
-        <w:t>ices</w:t>
+        <w:t>vertices</w:t>
       </w:r>
       <w:proofErr w:type="gramEnd"/>
       <w:r>
@@ -960,6 +1046,24 @@
           <w:bCs/>
         </w:rPr>
       </w:pPr>
+    </w:p>
+    <w:p>
+      <w:pPr>
+        <w:rPr>
+          <w:b/>
+          <w:bCs/>
+        </w:rPr>
+      </w:pPr>
+    </w:p>
+    <w:p>
+      <w:pPr>
+        <w:rPr>
+          <w:b/>
+          <w:bCs/>
+        </w:rPr>
+      </w:pPr>
+      <w:bookmarkStart w:id="0" w:name="_GoBack"/>
+      <w:bookmarkEnd w:id="0"/>
     </w:p>
     <w:p>
       <w:pPr>
@@ -1029,6 +1133,7 @@
                 <w:b/>
                 <w:bCs/>
               </w:rPr>
+              <w:lastRenderedPageBreak/>
               <w:t>2</w:t>
             </w:r>
           </w:p>
@@ -2433,7 +2538,6 @@
                 <w:b/>
                 <w:bCs/>
               </w:rPr>
-              <w:lastRenderedPageBreak/>
               <w:t>2</w:t>
             </w:r>
           </w:p>
@@ -3128,6 +3232,7 @@
                 <w:b/>
                 <w:bCs/>
               </w:rPr>
+              <w:lastRenderedPageBreak/>
               <w:t>2</w:t>
             </w:r>
           </w:p>
@@ -4516,7 +4621,6 @@
                 <w:b/>
                 <w:bCs/>
               </w:rPr>
-              <w:lastRenderedPageBreak/>
               <w:t>1</w:t>
             </w:r>
           </w:p>
@@ -5211,6 +5315,7 @@
                 <w:b/>
                 <w:bCs/>
               </w:rPr>
+              <w:lastRenderedPageBreak/>
               <w:t>1</w:t>
             </w:r>
           </w:p>
@@ -6599,7 +6704,6 @@
                 <w:b/>
                 <w:bCs/>
               </w:rPr>
-              <w:lastRenderedPageBreak/>
               <w:t>1</w:t>
             </w:r>
           </w:p>
@@ -7294,6 +7398,7 @@
                 <w:b/>
                 <w:bCs/>
               </w:rPr>
+              <w:lastRenderedPageBreak/>
               <w:t>1</w:t>
             </w:r>
           </w:p>
@@ -8682,7 +8787,6 @@
                 <w:b/>
                 <w:bCs/>
               </w:rPr>
-              <w:lastRenderedPageBreak/>
               <w:t>1</w:t>
             </w:r>
           </w:p>
@@ -9377,6 +9481,7 @@
                 <w:b/>
                 <w:bCs/>
               </w:rPr>
+              <w:lastRenderedPageBreak/>
               <w:t>1</w:t>
             </w:r>
           </w:p>
@@ -10765,7 +10870,6 @@
                 <w:b/>
                 <w:bCs/>
               </w:rPr>
-              <w:lastRenderedPageBreak/>
               <w:t>1</w:t>
             </w:r>
           </w:p>
@@ -11460,6 +11564,7 @@
                 <w:b/>
                 <w:bCs/>
               </w:rPr>
+              <w:lastRenderedPageBreak/>
               <w:t>1</w:t>
             </w:r>
           </w:p>

</xml_diff>